<commit_message>
opis buforów i uzupełniony opis aplikacji
</commit_message>
<xml_diff>
--- a/Opis warstwy aplikacyjnej.docx
+++ b/Opis warstwy aplikacyjnej.docx
@@ -68,192 +68,316 @@
     <w:p/>
     <w:p>
       <w:r>
-        <w:t>Przykładowy przebieg formatowania tekstu:</w:t>
-      </w:r>
-    </w:p>
-    <w:p>
-      <w:r>
-        <w:t xml:space="preserve">Tekst wejściowy: </w:t>
-      </w:r>
-    </w:p>
-    <w:p>
-      <w:pPr>
-        <w:ind w:firstLine="708"/>
-      </w:pPr>
-      <w:r>
-        <w:t xml:space="preserve">"   ALA ma </w:t>
-      </w:r>
-      <w:proofErr w:type="spellStart"/>
-      <w:r>
-        <w:t>KooOooota</w:t>
-      </w:r>
-      <w:proofErr w:type="spellEnd"/>
-      <w:r>
-        <w:t xml:space="preserve">  ,  ,,  1123   .      </w:t>
-      </w:r>
-      <w:proofErr w:type="spellStart"/>
-      <w:r>
-        <w:t>MMmmMMMAMA</w:t>
-      </w:r>
-      <w:proofErr w:type="spellEnd"/>
-      <w:r>
-        <w:t xml:space="preserve"> ma </w:t>
-      </w:r>
-      <w:proofErr w:type="spellStart"/>
-      <w:r>
-        <w:t>PsAA</w:t>
-      </w:r>
-      <w:proofErr w:type="spellEnd"/>
-      <w:r>
-        <w:t xml:space="preserve"> .  "</w:t>
-      </w:r>
-    </w:p>
-    <w:p>
-      <w:r>
-        <w:t>Sprowadzenie do małych znaków:</w:t>
-      </w:r>
-    </w:p>
-    <w:p>
-      <w:pPr>
-        <w:ind w:firstLine="708"/>
-      </w:pPr>
-      <w:r>
-        <w:t xml:space="preserve">"   </w:t>
-      </w:r>
-      <w:proofErr w:type="spellStart"/>
-      <w:r>
-        <w:t>ala</w:t>
-      </w:r>
-      <w:proofErr w:type="spellEnd"/>
-      <w:r>
-        <w:t xml:space="preserve"> ma </w:t>
-      </w:r>
-      <w:proofErr w:type="spellStart"/>
-      <w:r>
-        <w:t>koooooota</w:t>
-      </w:r>
-      <w:proofErr w:type="spellEnd"/>
-      <w:r>
-        <w:t xml:space="preserve">  ,  ,,  1123   .      </w:t>
-      </w:r>
-      <w:proofErr w:type="spellStart"/>
-      <w:r>
-        <w:t>mmmmmmmama</w:t>
-      </w:r>
-      <w:proofErr w:type="spellEnd"/>
-      <w:r>
-        <w:t xml:space="preserve"> ma </w:t>
-      </w:r>
-      <w:proofErr w:type="spellStart"/>
-      <w:r>
-        <w:t>psaa</w:t>
-      </w:r>
-      <w:proofErr w:type="spellEnd"/>
-      <w:r>
-        <w:t xml:space="preserve"> .  "</w:t>
-      </w:r>
-    </w:p>
-    <w:p>
-      <w:r>
-        <w:t>Usunięcie powtarzających się znaków (również powtarzające się spacje):</w:t>
-      </w:r>
-    </w:p>
-    <w:p>
-      <w:pPr>
-        <w:ind w:firstLine="708"/>
-      </w:pPr>
-      <w:r>
-        <w:t>"</w:t>
-      </w:r>
-      <w:proofErr w:type="spellStart"/>
-      <w:r>
-        <w:t>ala</w:t>
-      </w:r>
-      <w:proofErr w:type="spellEnd"/>
-      <w:r>
-        <w:t xml:space="preserve"> ma kota , , 1123 . mama ma psa .  "</w:t>
-      </w:r>
-    </w:p>
-    <w:p>
-      <w:r>
-        <w:t>Formatowanie spacji</w:t>
-      </w:r>
-      <w:r>
-        <w:t xml:space="preserve"> przed i po przecinkach, kropkach oraz średnikach:</w:t>
-      </w:r>
-    </w:p>
-    <w:p>
-      <w:pPr>
-        <w:ind w:firstLine="708"/>
-      </w:pPr>
-      <w:r>
-        <w:t>"</w:t>
-      </w:r>
-      <w:proofErr w:type="spellStart"/>
-      <w:r>
-        <w:t>ala</w:t>
-      </w:r>
-      <w:proofErr w:type="spellEnd"/>
-      <w:r>
-        <w:t xml:space="preserve"> ma kota,, 1123. mama ma psa.  "</w:t>
-      </w:r>
+        <w:t xml:space="preserve">Implementacja aplikacji: </w:t>
+      </w:r>
+    </w:p>
+    <w:p>
+      <w:r>
+        <w:tab/>
+        <w:t>Biblioteka aplikacji składa się z plików:</w:t>
+      </w:r>
+    </w:p>
+    <w:p>
+      <w:r>
+        <w:tab/>
+      </w:r>
+      <w:proofErr w:type="spellStart"/>
+      <w:r>
+        <w:t>format.h</w:t>
+      </w:r>
+      <w:proofErr w:type="spellEnd"/>
       <w:r>
         <w:t xml:space="preserve"> </w:t>
       </w:r>
-    </w:p>
-    <w:p>
-      <w:r>
-        <w:t>Usunięcie powtarzających się znaków</w:t>
-      </w:r>
-      <w:r>
-        <w:t>:</w:t>
-      </w:r>
-    </w:p>
-    <w:p>
-      <w:pPr>
-        <w:ind w:firstLine="708"/>
-      </w:pPr>
-      <w:r>
-        <w:t>"</w:t>
-      </w:r>
-      <w:proofErr w:type="spellStart"/>
-      <w:r>
-        <w:t>ala</w:t>
-      </w:r>
-      <w:proofErr w:type="spellEnd"/>
-      <w:r>
-        <w:t xml:space="preserve"> ma kota, 1123. mama ma psa.  "</w:t>
-      </w:r>
-    </w:p>
-    <w:p>
-      <w:r>
-        <w:t>Wielkie litery na początku zdań:</w:t>
-      </w:r>
-    </w:p>
-    <w:p>
-      <w:pPr>
-        <w:ind w:firstLine="708"/>
-      </w:pPr>
-      <w:r>
-        <w:t>"Ala ma kota, 1123. Mama ma psa.  "</w:t>
-      </w:r>
-    </w:p>
-    <w:p>
-      <w:r>
-        <w:t xml:space="preserve">Tekst wyjściowy: </w:t>
+      <w:r>
+        <w:t>–</w:t>
+      </w:r>
+      <w:r>
+        <w:t xml:space="preserve"> </w:t>
+      </w:r>
+      <w:r>
+        <w:t>deklaracje funkcji formatujących</w:t>
+      </w:r>
+    </w:p>
+    <w:p>
+      <w:r>
+        <w:tab/>
+      </w:r>
+      <w:proofErr w:type="spellStart"/>
+      <w:r>
+        <w:t>format.c</w:t>
+      </w:r>
+      <w:proofErr w:type="spellEnd"/>
+      <w:r>
+        <w:t xml:space="preserve"> – implementacje funkcji formatujących</w:t>
+      </w:r>
+    </w:p>
+    <w:p>
+      <w:r>
+        <w:t>W skład aplikacji wchodzą funkcje:</w:t>
+      </w:r>
+    </w:p>
+    <w:p>
+      <w:r>
+        <w:tab/>
+      </w:r>
+      <w:proofErr w:type="spellStart"/>
+      <w:r>
+        <w:t>toLowCases</w:t>
+      </w:r>
+      <w:proofErr w:type="spellEnd"/>
+      <w:r>
+        <w:tab/>
+        <w:t>- konwersja tekstu na małe litery</w:t>
+      </w:r>
+    </w:p>
+    <w:p>
+      <w:r>
+        <w:tab/>
+      </w:r>
+      <w:proofErr w:type="spellStart"/>
+      <w:r>
+        <w:t>formatCapitalLetter</w:t>
+      </w:r>
+      <w:proofErr w:type="spellEnd"/>
+      <w:r>
+        <w:t xml:space="preserve"> – wielkie litery na początku zdań</w:t>
+      </w:r>
+    </w:p>
+    <w:p>
+      <w:r>
+        <w:tab/>
+      </w:r>
+      <w:proofErr w:type="spellStart"/>
+      <w:r>
+        <w:t>formatRepeatedLetters</w:t>
+      </w:r>
+      <w:proofErr w:type="spellEnd"/>
+      <w:r>
+        <w:t xml:space="preserve"> – usunięcie powtarzających się znaków</w:t>
+      </w:r>
+    </w:p>
+    <w:p>
+      <w:r>
+        <w:tab/>
+      </w:r>
+      <w:proofErr w:type="spellStart"/>
+      <w:r>
+        <w:t>formatSpaces</w:t>
+      </w:r>
+      <w:proofErr w:type="spellEnd"/>
+      <w:r>
+        <w:t xml:space="preserve"> – formatowanie spacji</w:t>
+      </w:r>
+    </w:p>
+    <w:p>
+      <w:r>
+        <w:tab/>
+      </w:r>
+      <w:proofErr w:type="spellStart"/>
+      <w:r>
+        <w:t>removeBlankLetters</w:t>
+      </w:r>
+      <w:proofErr w:type="spellEnd"/>
+      <w:r>
+        <w:t xml:space="preserve"> – finalne usunięcie z tablicy nadmiarowych znaków</w:t>
+      </w:r>
+    </w:p>
+    <w:p/>
+    <w:p>
+      <w:r>
+        <w:t>Przykładowy przebieg</w:t>
+      </w:r>
+      <w:r>
+        <w:t xml:space="preserve"> procedury</w:t>
       </w:r>
       <w:bookmarkStart w:id="0" w:name="_GoBack"/>
       <w:bookmarkEnd w:id="0"/>
+      <w:r>
+        <w:t xml:space="preserve"> formatowania tekstu:</w:t>
+      </w:r>
+    </w:p>
+    <w:p>
+      <w:r>
+        <w:t xml:space="preserve">Tekst wejściowy: </w:t>
+      </w:r>
     </w:p>
     <w:p>
       <w:pPr>
         <w:ind w:firstLine="708"/>
       </w:pPr>
       <w:r>
+        <w:t xml:space="preserve">"   ALA ma </w:t>
+      </w:r>
+      <w:proofErr w:type="spellStart"/>
+      <w:r>
+        <w:t>KooOooota</w:t>
+      </w:r>
+      <w:proofErr w:type="spellEnd"/>
+      <w:r>
+        <w:t xml:space="preserve">  ,  ,,  1123   .      </w:t>
+      </w:r>
+      <w:proofErr w:type="spellStart"/>
+      <w:r>
+        <w:t>MMmmMMMAMA</w:t>
+      </w:r>
+      <w:proofErr w:type="spellEnd"/>
+      <w:r>
+        <w:t xml:space="preserve"> ma </w:t>
+      </w:r>
+      <w:proofErr w:type="spellStart"/>
+      <w:r>
+        <w:t>PsAA</w:t>
+      </w:r>
+      <w:proofErr w:type="spellEnd"/>
+      <w:r>
+        <w:t xml:space="preserve"> .  "</w:t>
+      </w:r>
+    </w:p>
+    <w:p>
+      <w:r>
+        <w:t>Sprowadzenie do małych znaków:</w:t>
+      </w:r>
+    </w:p>
+    <w:p>
+      <w:pPr>
+        <w:ind w:firstLine="708"/>
+      </w:pPr>
+      <w:r>
+        <w:t xml:space="preserve">"   </w:t>
+      </w:r>
+      <w:proofErr w:type="spellStart"/>
+      <w:r>
+        <w:t>ala</w:t>
+      </w:r>
+      <w:proofErr w:type="spellEnd"/>
+      <w:r>
+        <w:t xml:space="preserve"> ma </w:t>
+      </w:r>
+      <w:proofErr w:type="spellStart"/>
+      <w:r>
+        <w:t>koooooota</w:t>
+      </w:r>
+      <w:proofErr w:type="spellEnd"/>
+      <w:r>
+        <w:t xml:space="preserve">  ,  ,,  1123   .      </w:t>
+      </w:r>
+      <w:proofErr w:type="spellStart"/>
+      <w:r>
+        <w:t>mmmmmmmama</w:t>
+      </w:r>
+      <w:proofErr w:type="spellEnd"/>
+      <w:r>
+        <w:t xml:space="preserve"> ma </w:t>
+      </w:r>
+      <w:proofErr w:type="spellStart"/>
+      <w:r>
+        <w:t>psaa</w:t>
+      </w:r>
+      <w:proofErr w:type="spellEnd"/>
+      <w:r>
+        <w:t xml:space="preserve"> .  "</w:t>
+      </w:r>
+    </w:p>
+    <w:p>
+      <w:r>
+        <w:t>Usunięcie powtarzających się znaków (również powtarzające się spacje):</w:t>
+      </w:r>
+    </w:p>
+    <w:p>
+      <w:pPr>
+        <w:ind w:firstLine="708"/>
+      </w:pPr>
+      <w:r>
+        <w:t>"</w:t>
+      </w:r>
+      <w:proofErr w:type="spellStart"/>
+      <w:r>
+        <w:t>ala</w:t>
+      </w:r>
+      <w:proofErr w:type="spellEnd"/>
+      <w:r>
+        <w:t xml:space="preserve"> ma kota , , 1123 . mama ma psa .  "</w:t>
+      </w:r>
+    </w:p>
+    <w:p>
+      <w:r>
+        <w:t>Formatowanie spacji</w:t>
+      </w:r>
+      <w:r>
+        <w:t xml:space="preserve"> przed i po przecinkach, kropkach oraz średnikach:</w:t>
+      </w:r>
+    </w:p>
+    <w:p>
+      <w:pPr>
+        <w:ind w:firstLine="708"/>
+      </w:pPr>
+      <w:r>
+        <w:t>"</w:t>
+      </w:r>
+      <w:proofErr w:type="spellStart"/>
+      <w:r>
+        <w:t>ala</w:t>
+      </w:r>
+      <w:proofErr w:type="spellEnd"/>
+      <w:r>
+        <w:t xml:space="preserve"> ma kota,, 1123. mama ma psa.  "</w:t>
+      </w:r>
+      <w:r>
+        <w:t xml:space="preserve"> </w:t>
+      </w:r>
+    </w:p>
+    <w:p>
+      <w:r>
+        <w:t>Usunięcie powtarzających się znaków</w:t>
+      </w:r>
+      <w:r>
+        <w:t>:</w:t>
+      </w:r>
+    </w:p>
+    <w:p>
+      <w:pPr>
+        <w:ind w:firstLine="708"/>
+      </w:pPr>
+      <w:r>
+        <w:lastRenderedPageBreak/>
+        <w:t>"</w:t>
+      </w:r>
+      <w:proofErr w:type="spellStart"/>
+      <w:r>
+        <w:t>ala</w:t>
+      </w:r>
+      <w:proofErr w:type="spellEnd"/>
+      <w:r>
+        <w:t xml:space="preserve"> ma kota, 1123. mama ma psa.  "</w:t>
+      </w:r>
+    </w:p>
+    <w:p>
+      <w:r>
+        <w:t>Wielkie litery na początku zdań:</w:t>
+      </w:r>
+    </w:p>
+    <w:p>
+      <w:pPr>
+        <w:ind w:firstLine="708"/>
+      </w:pPr>
+      <w:r>
         <w:t>"Ala ma kota, 1123. Mama ma psa.  "</w:t>
       </w:r>
     </w:p>
-    <w:p/>
+    <w:p>
+      <w:r>
+        <w:t xml:space="preserve">Tekst wyjściowy: </w:t>
+      </w:r>
+    </w:p>
+    <w:p>
+      <w:pPr>
+        <w:ind w:firstLine="708"/>
+      </w:pPr>
+      <w:r>
+        <w:t>"Ala ma kota, 1123. Mama ma psa.  "</w:t>
+      </w:r>
+    </w:p>
     <w:sectPr>
       <w:pgSz w:w="11906" w:h="16838"/>
       <w:pgMar w:top="1417" w:right="1417" w:bottom="1417" w:left="1417" w:header="708" w:footer="708" w:gutter="0"/>

</xml_diff>